<commit_message>
added send offer letter functionality
</commit_message>
<xml_diff>
--- a/Belcan_India_Offer_Letter_Template.docx
+++ b/Belcan_India_Offer_Letter_Template.docx
@@ -61,61 +61,31 @@
       </w:r>
     </w:p>
     <w:p>
-      <w:pPr>
-        <w:rPr>
-          <w:b/>
-        </w:rPr>
-      </w:pPr>
-      <w:r>
-        <w:rPr>
-          <w:b/>
-        </w:rPr>
+      <w:r>
         <w:t>Dea</w:t>
       </w:r>
       <w:r>
-        <w:rPr>
-          <w:b/>
-        </w:rPr>
         <w:t>r</w:t>
       </w:r>
       <w:r>
-        <w:rPr>
-          <w:b/>
-        </w:rPr>
-        <w:t xml:space="preserve"> </w:t>
-      </w:r>
-      <w:r>
-        <w:rPr>
-          <w:b/>
-        </w:rPr>
+        <w:t xml:space="preserve"> </w:t>
+      </w:r>
+      <w:r>
         <w:t>{{</w:t>
       </w:r>
       <w:bookmarkStart w:id="2" w:name="OLE_LINK81"/>
       <w:r>
-        <w:rPr>
-          <w:b/>
-        </w:rPr>
         <w:t>var</w:t>
       </w:r>
       <w:r>
-        <w:rPr>
-          <w:b/>
-        </w:rPr>
         <w:t>Name</w:t>
       </w:r>
       <w:bookmarkEnd w:id="2"/>
       <w:r>
-        <w:rPr>
-          <w:b/>
-        </w:rPr>
         <w:t>}}</w:t>
       </w:r>
-      <w:r>
-        <w:rPr>
-          <w:b/>
-        </w:rPr>
-        <w:t>,</w:t>
-      </w:r>
+      <w:bookmarkStart w:id="3" w:name="_GoBack"/>
+      <w:bookmarkEnd w:id="3"/>
     </w:p>
     <w:p>
       <w:pPr>
@@ -210,12 +180,18 @@
         <w:t xml:space="preserve"> </w:t>
       </w:r>
       <w:r>
+        <w:rPr>
+          <w:b/>
+        </w:rPr>
         <w:t>{{</w:t>
       </w:r>
-      <w:bookmarkStart w:id="3" w:name="OLE_LINK1"/>
-      <w:bookmarkStart w:id="4" w:name="OLE_LINK2"/>
-      <w:bookmarkStart w:id="5" w:name="OLE_LINK79"/>
-      <w:r>
+      <w:bookmarkStart w:id="4" w:name="OLE_LINK1"/>
+      <w:bookmarkStart w:id="5" w:name="OLE_LINK2"/>
+      <w:bookmarkStart w:id="6" w:name="OLE_LINK79"/>
+      <w:r>
+        <w:rPr>
+          <w:b/>
+        </w:rPr>
         <w:t>var</w:t>
       </w:r>
       <w:r>
@@ -224,9 +200,9 @@
         </w:rPr>
         <w:t>Designation</w:t>
       </w:r>
-      <w:bookmarkEnd w:id="3"/>
       <w:bookmarkEnd w:id="4"/>
       <w:bookmarkEnd w:id="5"/>
+      <w:bookmarkEnd w:id="6"/>
       <w:r>
         <w:rPr>
           <w:b/>
@@ -259,14 +235,14 @@
         </w:rPr>
         <w:t>{{</w:t>
       </w:r>
-      <w:bookmarkStart w:id="6" w:name="OLE_LINK80"/>
+      <w:bookmarkStart w:id="7" w:name="OLE_LINK80"/>
       <w:r>
         <w:rPr>
           <w:b/>
         </w:rPr>
         <w:t>varBand</w:t>
       </w:r>
-      <w:bookmarkEnd w:id="6"/>
+      <w:bookmarkEnd w:id="7"/>
       <w:r>
         <w:rPr>
           <w:b/>
@@ -315,18 +291,18 @@
         </w:rPr>
         <w:t>{{</w:t>
       </w:r>
-      <w:bookmarkStart w:id="7" w:name="OLE_LINK20"/>
-      <w:bookmarkStart w:id="8" w:name="OLE_LINK21"/>
-      <w:bookmarkStart w:id="9" w:name="OLE_LINK82"/>
+      <w:bookmarkStart w:id="8" w:name="OLE_LINK20"/>
+      <w:bookmarkStart w:id="9" w:name="OLE_LINK21"/>
+      <w:bookmarkStart w:id="10" w:name="OLE_LINK82"/>
       <w:r>
         <w:rPr>
           <w:b/>
         </w:rPr>
         <w:t>varDOJ</w:t>
       </w:r>
-      <w:bookmarkEnd w:id="7"/>
       <w:bookmarkEnd w:id="8"/>
       <w:bookmarkEnd w:id="9"/>
+      <w:bookmarkEnd w:id="10"/>
       <w:r>
         <w:rPr>
           <w:b/>
@@ -380,14 +356,14 @@
         </w:rPr>
         <w:t>{{</w:t>
       </w:r>
-      <w:bookmarkStart w:id="10" w:name="OLE_LINK22"/>
+      <w:bookmarkStart w:id="11" w:name="OLE_LINK22"/>
       <w:r>
         <w:rPr>
           <w:b/>
         </w:rPr>
         <w:t>varSalary</w:t>
       </w:r>
-      <w:bookmarkEnd w:id="10"/>
+      <w:bookmarkEnd w:id="11"/>
       <w:r>
         <w:rPr>
           <w:b/>
@@ -406,16 +382,16 @@
         </w:rPr>
         <w:t>{{</w:t>
       </w:r>
-      <w:bookmarkStart w:id="11" w:name="OLE_LINK83"/>
-      <w:bookmarkStart w:id="12" w:name="OLE_LINK84"/>
+      <w:bookmarkStart w:id="12" w:name="OLE_LINK83"/>
+      <w:bookmarkStart w:id="13" w:name="OLE_LINK84"/>
       <w:r>
         <w:rPr>
           <w:b/>
         </w:rPr>
         <w:t>varSalaryWords</w:t>
       </w:r>
-      <w:bookmarkEnd w:id="11"/>
       <w:bookmarkEnd w:id="12"/>
+      <w:bookmarkEnd w:id="13"/>
       <w:r>
         <w:rPr>
           <w:b/>
@@ -994,8 +970,8 @@
               </w:rPr>
               <w:t>{{</w:t>
             </w:r>
-            <w:bookmarkStart w:id="13" w:name="OLE_LINK5"/>
-            <w:bookmarkStart w:id="14" w:name="OLE_LINK6"/>
+            <w:bookmarkStart w:id="14" w:name="OLE_LINK5"/>
+            <w:bookmarkStart w:id="15" w:name="OLE_LINK6"/>
             <w:r>
               <w:rPr>
                 <w:rFonts w:eastAsia="Times New Roman"/>
@@ -1014,8 +990,8 @@
               </w:rPr>
               <w:t>Band</w:t>
             </w:r>
-            <w:bookmarkEnd w:id="13"/>
             <w:bookmarkEnd w:id="14"/>
+            <w:bookmarkEnd w:id="15"/>
             <w:r>
               <w:rPr>
                 <w:rFonts w:eastAsia="Times New Roman"/>
@@ -1088,6 +1064,7 @@
             <w:pPr>
               <w:spacing w:after="0" w:line="240" w:lineRule="auto"/>
               <w:ind w:left="0" w:firstLine="0"/>
+              <w:jc w:val="center"/>
               <w:rPr>
                 <w:rFonts w:eastAsia="Times New Roman"/>
                 <w:b/>
@@ -1102,19 +1079,10 @@
                 <w:bCs/>
                 <w:szCs w:val="20"/>
               </w:rPr>
-              <w:t xml:space="preserve">                                                         </w:t>
-            </w:r>
-            <w:r>
-              <w:rPr>
-                <w:rFonts w:eastAsia="Times New Roman"/>
-                <w:b/>
-                <w:bCs/>
-                <w:szCs w:val="20"/>
-              </w:rPr>
               <w:t>{{</w:t>
             </w:r>
-            <w:bookmarkStart w:id="15" w:name="OLE_LINK7"/>
-            <w:bookmarkStart w:id="16" w:name="OLE_LINK8"/>
+            <w:bookmarkStart w:id="16" w:name="OLE_LINK7"/>
+            <w:bookmarkStart w:id="17" w:name="OLE_LINK8"/>
             <w:r>
               <w:rPr>
                 <w:rFonts w:eastAsia="Times New Roman"/>
@@ -1133,8 +1101,8 @@
               </w:rPr>
               <w:t>SubBand</w:t>
             </w:r>
-            <w:bookmarkEnd w:id="15"/>
             <w:bookmarkEnd w:id="16"/>
+            <w:bookmarkEnd w:id="17"/>
             <w:r>
               <w:rPr>
                 <w:rFonts w:eastAsia="Times New Roman"/>
@@ -1207,7 +1175,7 @@
             <w:pPr>
               <w:spacing w:after="0" w:line="240" w:lineRule="auto"/>
               <w:ind w:left="0" w:firstLine="0"/>
-              <w:jc w:val="left"/>
+              <w:jc w:val="center"/>
               <w:rPr>
                 <w:rFonts w:eastAsia="Times New Roman"/>
                 <w:b/>
@@ -1215,24 +1183,6 @@
                 <w:szCs w:val="20"/>
               </w:rPr>
             </w:pPr>
-            <w:r>
-              <w:rPr>
-                <w:rFonts w:eastAsia="Times New Roman"/>
-                <w:b/>
-                <w:bCs/>
-                <w:szCs w:val="20"/>
-              </w:rPr>
-              <w:t xml:space="preserve">                                            </w:t>
-            </w:r>
-            <w:r>
-              <w:rPr>
-                <w:rFonts w:eastAsia="Times New Roman"/>
-                <w:b/>
-                <w:bCs/>
-                <w:szCs w:val="20"/>
-              </w:rPr>
-              <w:t xml:space="preserve">             </w:t>
-            </w:r>
             <w:r>
               <w:rPr>
                 <w:rFonts w:eastAsia="Times New Roman"/>
@@ -1341,6 +1291,7 @@
             <w:pPr>
               <w:spacing w:after="0" w:line="240" w:lineRule="auto"/>
               <w:ind w:left="0" w:firstLine="0"/>
+              <w:jc w:val="center"/>
               <w:rPr>
                 <w:rFonts w:eastAsia="Times New Roman"/>
                 <w:b/>
@@ -1355,11 +1306,11 @@
                 <w:bCs/>
                 <w:szCs w:val="20"/>
               </w:rPr>
-              <w:t xml:space="preserve">                                                         {{</w:t>
-            </w:r>
-            <w:bookmarkStart w:id="17" w:name="OLE_LINK3"/>
-            <w:bookmarkStart w:id="18" w:name="OLE_LINK4"/>
-            <w:bookmarkStart w:id="19" w:name="OLE_LINK85"/>
+              <w:t>{{</w:t>
+            </w:r>
+            <w:bookmarkStart w:id="18" w:name="OLE_LINK3"/>
+            <w:bookmarkStart w:id="19" w:name="OLE_LINK4"/>
+            <w:bookmarkStart w:id="20" w:name="OLE_LINK85"/>
             <w:r>
               <w:rPr>
                 <w:rFonts w:eastAsia="Times New Roman"/>
@@ -1369,9 +1320,9 @@
               </w:rPr>
               <w:t>varLocation</w:t>
             </w:r>
-            <w:bookmarkEnd w:id="17"/>
             <w:bookmarkEnd w:id="18"/>
             <w:bookmarkEnd w:id="19"/>
+            <w:bookmarkEnd w:id="20"/>
             <w:r>
               <w:rPr>
                 <w:rFonts w:eastAsia="Times New Roman"/>
@@ -1828,7 +1779,7 @@
                 <w:szCs w:val="20"/>
               </w:rPr>
             </w:pPr>
-            <w:bookmarkStart w:id="20" w:name="OLE_LINK26"/>
+            <w:bookmarkStart w:id="21" w:name="OLE_LINK26"/>
             <w:r>
               <w:rPr>
                 <w:rFonts w:eastAsia="Times New Roman"/>
@@ -1838,8 +1789,8 @@
               </w:rPr>
               <w:t>{{</w:t>
             </w:r>
-            <w:bookmarkStart w:id="21" w:name="OLE_LINK69"/>
-            <w:bookmarkStart w:id="22" w:name="OLE_LINK87"/>
+            <w:bookmarkStart w:id="22" w:name="OLE_LINK69"/>
+            <w:bookmarkStart w:id="23" w:name="OLE_LINK87"/>
             <w:r>
               <w:rPr>
                 <w:rFonts w:eastAsia="Times New Roman"/>
@@ -1858,18 +1809,18 @@
               </w:rPr>
               <w:t>MBasic</w:t>
             </w:r>
+            <w:bookmarkEnd w:id="22"/>
+            <w:bookmarkEnd w:id="23"/>
+            <w:r>
+              <w:rPr>
+                <w:rFonts w:eastAsia="Times New Roman"/>
+                <w:b/>
+                <w:bCs/>
+                <w:szCs w:val="20"/>
+              </w:rPr>
+              <w:t>}}</w:t>
+            </w:r>
             <w:bookmarkEnd w:id="21"/>
-            <w:bookmarkEnd w:id="22"/>
-            <w:r>
-              <w:rPr>
-                <w:rFonts w:eastAsia="Times New Roman"/>
-                <w:b/>
-                <w:bCs/>
-                <w:szCs w:val="20"/>
-              </w:rPr>
-              <w:t>}}</w:t>
-            </w:r>
-            <w:bookmarkEnd w:id="20"/>
           </w:p>
         </w:tc>
         <w:tc>
@@ -1906,8 +1857,8 @@
               </w:rPr>
               <w:t>{{</w:t>
             </w:r>
-            <w:bookmarkStart w:id="23" w:name="OLE_LINK35"/>
-            <w:bookmarkStart w:id="24" w:name="OLE_LINK86"/>
+            <w:bookmarkStart w:id="24" w:name="OLE_LINK35"/>
+            <w:bookmarkStart w:id="25" w:name="OLE_LINK86"/>
             <w:r>
               <w:rPr>
                 <w:rFonts w:eastAsia="Times New Roman"/>
@@ -1917,8 +1868,8 @@
               </w:rPr>
               <w:t>varABasic</w:t>
             </w:r>
-            <w:bookmarkEnd w:id="23"/>
             <w:bookmarkEnd w:id="24"/>
+            <w:bookmarkEnd w:id="25"/>
             <w:r>
               <w:rPr>
                 <w:rFonts w:eastAsia="Times New Roman"/>
@@ -1999,8 +1950,8 @@
                 <w:szCs w:val="20"/>
               </w:rPr>
             </w:pPr>
-            <w:bookmarkStart w:id="25" w:name="OLE_LINK27"/>
-            <w:bookmarkStart w:id="26" w:name="OLE_LINK28"/>
+            <w:bookmarkStart w:id="26" w:name="OLE_LINK27"/>
+            <w:bookmarkStart w:id="27" w:name="OLE_LINK28"/>
             <w:r>
               <w:rPr>
                 <w:rFonts w:eastAsia="Times New Roman"/>
@@ -2010,10 +1961,10 @@
               </w:rPr>
               <w:t>{{</w:t>
             </w:r>
-            <w:bookmarkStart w:id="27" w:name="OLE_LINK42"/>
-            <w:bookmarkStart w:id="28" w:name="OLE_LINK43"/>
-            <w:bookmarkStart w:id="29" w:name="OLE_LINK71"/>
-            <w:bookmarkStart w:id="30" w:name="OLE_LINK89"/>
+            <w:bookmarkStart w:id="28" w:name="OLE_LINK42"/>
+            <w:bookmarkStart w:id="29" w:name="OLE_LINK43"/>
+            <w:bookmarkStart w:id="30" w:name="OLE_LINK71"/>
+            <w:bookmarkStart w:id="31" w:name="OLE_LINK89"/>
             <w:r>
               <w:rPr>
                 <w:rFonts w:eastAsia="Times New Roman"/>
@@ -2023,10 +1974,10 @@
               </w:rPr>
               <w:t>varMHRA</w:t>
             </w:r>
-            <w:bookmarkEnd w:id="27"/>
             <w:bookmarkEnd w:id="28"/>
             <w:bookmarkEnd w:id="29"/>
             <w:bookmarkEnd w:id="30"/>
+            <w:bookmarkEnd w:id="31"/>
             <w:r>
               <w:rPr>
                 <w:rFonts w:eastAsia="Times New Roman"/>
@@ -2036,8 +1987,8 @@
               </w:rPr>
               <w:t>}}</w:t>
             </w:r>
-            <w:bookmarkEnd w:id="25"/>
             <w:bookmarkEnd w:id="26"/>
+            <w:bookmarkEnd w:id="27"/>
           </w:p>
         </w:tc>
         <w:tc>
@@ -2074,10 +2025,10 @@
               </w:rPr>
               <w:t>{{</w:t>
             </w:r>
-            <w:bookmarkStart w:id="31" w:name="OLE_LINK36"/>
-            <w:bookmarkStart w:id="32" w:name="OLE_LINK37"/>
-            <w:bookmarkStart w:id="33" w:name="OLE_LINK70"/>
-            <w:bookmarkStart w:id="34" w:name="OLE_LINK88"/>
+            <w:bookmarkStart w:id="32" w:name="OLE_LINK36"/>
+            <w:bookmarkStart w:id="33" w:name="OLE_LINK37"/>
+            <w:bookmarkStart w:id="34" w:name="OLE_LINK70"/>
+            <w:bookmarkStart w:id="35" w:name="OLE_LINK88"/>
             <w:r>
               <w:rPr>
                 <w:rFonts w:eastAsia="Times New Roman"/>
@@ -2105,10 +2056,10 @@
               </w:rPr>
               <w:t>HRA</w:t>
             </w:r>
-            <w:bookmarkEnd w:id="31"/>
             <w:bookmarkEnd w:id="32"/>
             <w:bookmarkEnd w:id="33"/>
             <w:bookmarkEnd w:id="34"/>
+            <w:bookmarkEnd w:id="35"/>
             <w:r>
               <w:rPr>
                 <w:rFonts w:eastAsia="Times New Roman"/>
@@ -2218,9 +2169,9 @@
               </w:rPr>
               <w:t>{{</w:t>
             </w:r>
-            <w:bookmarkStart w:id="35" w:name="OLE_LINK46"/>
-            <w:bookmarkStart w:id="36" w:name="OLE_LINK74"/>
-            <w:bookmarkStart w:id="37" w:name="OLE_LINK90"/>
+            <w:bookmarkStart w:id="36" w:name="OLE_LINK46"/>
+            <w:bookmarkStart w:id="37" w:name="OLE_LINK74"/>
+            <w:bookmarkStart w:id="38" w:name="OLE_LINK90"/>
             <w:r>
               <w:rPr>
                 <w:rFonts w:eastAsia="Times New Roman"/>
@@ -2230,9 +2181,9 @@
               </w:rPr>
               <w:t>varMPF</w:t>
             </w:r>
-            <w:bookmarkEnd w:id="35"/>
             <w:bookmarkEnd w:id="36"/>
             <w:bookmarkEnd w:id="37"/>
+            <w:bookmarkEnd w:id="38"/>
             <w:r>
               <w:rPr>
                 <w:rFonts w:eastAsia="Times New Roman"/>
@@ -2278,8 +2229,8 @@
               </w:rPr>
               <w:t>{{</w:t>
             </w:r>
-            <w:bookmarkStart w:id="38" w:name="OLE_LINK72"/>
-            <w:bookmarkStart w:id="39" w:name="OLE_LINK73"/>
+            <w:bookmarkStart w:id="39" w:name="OLE_LINK72"/>
+            <w:bookmarkStart w:id="40" w:name="OLE_LINK73"/>
             <w:r>
               <w:rPr>
                 <w:rFonts w:eastAsia="Times New Roman"/>
@@ -2289,8 +2240,8 @@
               </w:rPr>
               <w:t>varAPF</w:t>
             </w:r>
-            <w:bookmarkEnd w:id="38"/>
             <w:bookmarkEnd w:id="39"/>
+            <w:bookmarkEnd w:id="40"/>
             <w:r>
               <w:rPr>
                 <w:rFonts w:eastAsia="Times New Roman"/>
@@ -2333,8 +2284,8 @@
                 <w:szCs w:val="20"/>
               </w:rPr>
             </w:pPr>
-            <w:bookmarkStart w:id="40" w:name="OLE_LINK38"/>
-            <w:bookmarkStart w:id="41" w:name="OLE_LINK39"/>
+            <w:bookmarkStart w:id="41" w:name="OLE_LINK38"/>
+            <w:bookmarkStart w:id="42" w:name="OLE_LINK39"/>
             <w:r>
               <w:rPr>
                 <w:rFonts w:eastAsia="Times New Roman"/>
@@ -2345,9 +2296,9 @@
               </w:rPr>
               <w:t xml:space="preserve">{%tr if </w:t>
             </w:r>
-            <w:bookmarkStart w:id="42" w:name="OLE_LINK58"/>
-            <w:bookmarkStart w:id="43" w:name="OLE_LINK75"/>
-            <w:bookmarkStart w:id="44" w:name="OLE_LINK77"/>
+            <w:bookmarkStart w:id="43" w:name="OLE_LINK58"/>
+            <w:bookmarkStart w:id="44" w:name="OLE_LINK75"/>
+            <w:bookmarkStart w:id="45" w:name="OLE_LINK77"/>
             <w:r>
               <w:rPr>
                 <w:rFonts w:eastAsia="Times New Roman"/>
@@ -2368,9 +2319,9 @@
               </w:rPr>
               <w:t>SBonus</w:t>
             </w:r>
-            <w:bookmarkEnd w:id="42"/>
             <w:bookmarkEnd w:id="43"/>
             <w:bookmarkEnd w:id="44"/>
+            <w:bookmarkEnd w:id="45"/>
             <w:r>
               <w:rPr>
                 <w:rFonts w:eastAsia="Times New Roman"/>
@@ -2401,8 +2352,8 @@
               </w:rPr>
               <w:t>%}</w:t>
             </w:r>
-            <w:bookmarkEnd w:id="40"/>
             <w:bookmarkEnd w:id="41"/>
+            <w:bookmarkEnd w:id="42"/>
           </w:p>
         </w:tc>
       </w:tr>
@@ -2472,7 +2423,7 @@
                 <w:szCs w:val="20"/>
               </w:rPr>
             </w:pPr>
-            <w:bookmarkStart w:id="45" w:name="OLE_LINK29"/>
+            <w:bookmarkStart w:id="46" w:name="OLE_LINK29"/>
             <w:r>
               <w:rPr>
                 <w:rFonts w:eastAsia="Times New Roman"/>
@@ -2482,8 +2433,8 @@
               </w:rPr>
               <w:t>{{</w:t>
             </w:r>
-            <w:bookmarkStart w:id="46" w:name="OLE_LINK57"/>
-            <w:bookmarkStart w:id="47" w:name="OLE_LINK92"/>
+            <w:bookmarkStart w:id="47" w:name="OLE_LINK57"/>
+            <w:bookmarkStart w:id="48" w:name="OLE_LINK92"/>
             <w:r>
               <w:rPr>
                 <w:rFonts w:eastAsia="Times New Roman"/>
@@ -2493,18 +2444,18 @@
               </w:rPr>
               <w:t>varMBonus</w:t>
             </w:r>
+            <w:bookmarkEnd w:id="47"/>
+            <w:bookmarkEnd w:id="48"/>
+            <w:r>
+              <w:rPr>
+                <w:rFonts w:eastAsia="Times New Roman"/>
+                <w:b/>
+                <w:bCs/>
+                <w:szCs w:val="20"/>
+              </w:rPr>
+              <w:t>}}</w:t>
+            </w:r>
             <w:bookmarkEnd w:id="46"/>
-            <w:bookmarkEnd w:id="47"/>
-            <w:r>
-              <w:rPr>
-                <w:rFonts w:eastAsia="Times New Roman"/>
-                <w:b/>
-                <w:bCs/>
-                <w:szCs w:val="20"/>
-              </w:rPr>
-              <w:t>}}</w:t>
-            </w:r>
-            <w:bookmarkEnd w:id="45"/>
           </w:p>
         </w:tc>
         <w:tc>
@@ -2540,10 +2491,10 @@
               </w:rPr>
               <w:t>{{</w:t>
             </w:r>
-            <w:bookmarkStart w:id="48" w:name="OLE_LINK49"/>
-            <w:bookmarkStart w:id="49" w:name="OLE_LINK50"/>
-            <w:bookmarkStart w:id="50" w:name="OLE_LINK76"/>
-            <w:bookmarkStart w:id="51" w:name="OLE_LINK91"/>
+            <w:bookmarkStart w:id="49" w:name="OLE_LINK49"/>
+            <w:bookmarkStart w:id="50" w:name="OLE_LINK50"/>
+            <w:bookmarkStart w:id="51" w:name="OLE_LINK76"/>
+            <w:bookmarkStart w:id="52" w:name="OLE_LINK91"/>
             <w:r>
               <w:rPr>
                 <w:rFonts w:eastAsia="Times New Roman"/>
@@ -2553,10 +2504,10 @@
               </w:rPr>
               <w:t>varABonus</w:t>
             </w:r>
-            <w:bookmarkEnd w:id="48"/>
             <w:bookmarkEnd w:id="49"/>
             <w:bookmarkEnd w:id="50"/>
             <w:bookmarkEnd w:id="51"/>
+            <w:bookmarkEnd w:id="52"/>
             <w:r>
               <w:rPr>
                 <w:rFonts w:eastAsia="Times New Roman"/>
@@ -2599,8 +2550,8 @@
                 <w:szCs w:val="20"/>
               </w:rPr>
             </w:pPr>
-            <w:bookmarkStart w:id="52" w:name="OLE_LINK40"/>
-            <w:bookmarkStart w:id="53" w:name="OLE_LINK41"/>
+            <w:bookmarkStart w:id="53" w:name="OLE_LINK40"/>
+            <w:bookmarkStart w:id="54" w:name="OLE_LINK41"/>
             <w:r>
               <w:rPr>
                 <w:rStyle w:val="ui-provider"/>
@@ -2608,8 +2559,8 @@
               </w:rPr>
               <w:t>{%tr endif %}</w:t>
             </w:r>
-            <w:bookmarkEnd w:id="52"/>
             <w:bookmarkEnd w:id="53"/>
+            <w:bookmarkEnd w:id="54"/>
           </w:p>
         </w:tc>
       </w:tr>
@@ -2653,8 +2604,8 @@
               </w:rPr>
               <w:t xml:space="preserve">{%tr if </w:t>
             </w:r>
-            <w:bookmarkStart w:id="54" w:name="OLE_LINK59"/>
-            <w:bookmarkStart w:id="55" w:name="OLE_LINK93"/>
+            <w:bookmarkStart w:id="55" w:name="OLE_LINK59"/>
+            <w:bookmarkStart w:id="56" w:name="OLE_LINK93"/>
             <w:r>
               <w:rPr>
                 <w:rFonts w:eastAsia="Times New Roman"/>
@@ -2665,8 +2616,8 @@
               </w:rPr>
               <w:t xml:space="preserve">iSShiftAllow </w:t>
             </w:r>
-            <w:bookmarkEnd w:id="54"/>
             <w:bookmarkEnd w:id="55"/>
+            <w:bookmarkEnd w:id="56"/>
             <w:r>
               <w:rPr>
                 <w:rFonts w:eastAsia="Times New Roman"/>
@@ -2746,7 +2697,7 @@
                 <w:szCs w:val="20"/>
               </w:rPr>
             </w:pPr>
-            <w:bookmarkStart w:id="56" w:name="OLE_LINK30"/>
+            <w:bookmarkStart w:id="57" w:name="OLE_LINK30"/>
             <w:r>
               <w:rPr>
                 <w:rFonts w:eastAsia="Times New Roman"/>
@@ -2756,7 +2707,7 @@
               </w:rPr>
               <w:t>{{</w:t>
             </w:r>
-            <w:bookmarkStart w:id="57" w:name="OLE_LINK94"/>
+            <w:bookmarkStart w:id="58" w:name="OLE_LINK94"/>
             <w:r>
               <w:rPr>
                 <w:rFonts w:eastAsia="Times New Roman"/>
@@ -2766,17 +2717,17 @@
               </w:rPr>
               <w:t>varMShiftAllow</w:t>
             </w:r>
+            <w:bookmarkEnd w:id="58"/>
+            <w:r>
+              <w:rPr>
+                <w:rFonts w:eastAsia="Times New Roman"/>
+                <w:b/>
+                <w:bCs/>
+                <w:szCs w:val="20"/>
+              </w:rPr>
+              <w:t>}}</w:t>
+            </w:r>
             <w:bookmarkEnd w:id="57"/>
-            <w:r>
-              <w:rPr>
-                <w:rFonts w:eastAsia="Times New Roman"/>
-                <w:b/>
-                <w:bCs/>
-                <w:szCs w:val="20"/>
-              </w:rPr>
-              <w:t>}}</w:t>
-            </w:r>
-            <w:bookmarkEnd w:id="56"/>
           </w:p>
         </w:tc>
         <w:tc>
@@ -2812,9 +2763,9 @@
               </w:rPr>
               <w:t>{{</w:t>
             </w:r>
-            <w:bookmarkStart w:id="58" w:name="OLE_LINK60"/>
-            <w:bookmarkStart w:id="59" w:name="OLE_LINK61"/>
-            <w:bookmarkStart w:id="60" w:name="OLE_LINK78"/>
+            <w:bookmarkStart w:id="59" w:name="OLE_LINK60"/>
+            <w:bookmarkStart w:id="60" w:name="OLE_LINK61"/>
+            <w:bookmarkStart w:id="61" w:name="OLE_LINK78"/>
             <w:r>
               <w:rPr>
                 <w:rFonts w:eastAsia="Times New Roman"/>
@@ -2824,9 +2775,9 @@
               </w:rPr>
               <w:t>varAShiftAllow</w:t>
             </w:r>
-            <w:bookmarkEnd w:id="58"/>
             <w:bookmarkEnd w:id="59"/>
             <w:bookmarkEnd w:id="60"/>
+            <w:bookmarkEnd w:id="61"/>
             <w:r>
               <w:rPr>
                 <w:rFonts w:eastAsia="Times New Roman"/>
@@ -2956,8 +2907,8 @@
               </w:rPr>
               <w:t>{{</w:t>
             </w:r>
-            <w:bookmarkStart w:id="61" w:name="OLE_LINK64"/>
-            <w:bookmarkStart w:id="62" w:name="OLE_LINK65"/>
+            <w:bookmarkStart w:id="62" w:name="OLE_LINK64"/>
+            <w:bookmarkStart w:id="63" w:name="OLE_LINK65"/>
             <w:r>
               <w:rPr>
                 <w:rFonts w:eastAsia="Times New Roman"/>
@@ -2967,8 +2918,8 @@
               </w:rPr>
               <w:t>varMFBP</w:t>
             </w:r>
-            <w:bookmarkEnd w:id="61"/>
             <w:bookmarkEnd w:id="62"/>
+            <w:bookmarkEnd w:id="63"/>
             <w:r>
               <w:rPr>
                 <w:rFonts w:eastAsia="Times New Roman"/>
@@ -3014,8 +2965,8 @@
               </w:rPr>
               <w:t>{{</w:t>
             </w:r>
-            <w:bookmarkStart w:id="63" w:name="OLE_LINK62"/>
-            <w:bookmarkStart w:id="64" w:name="OLE_LINK63"/>
+            <w:bookmarkStart w:id="64" w:name="OLE_LINK62"/>
+            <w:bookmarkStart w:id="65" w:name="OLE_LINK63"/>
             <w:r>
               <w:rPr>
                 <w:rFonts w:eastAsia="Times New Roman"/>
@@ -3025,8 +2976,8 @@
               </w:rPr>
               <w:t>varAFBP</w:t>
             </w:r>
-            <w:bookmarkEnd w:id="63"/>
             <w:bookmarkEnd w:id="64"/>
+            <w:bookmarkEnd w:id="65"/>
             <w:r>
               <w:rPr>
                 <w:rFonts w:eastAsia="Times New Roman"/>
@@ -3107,8 +3058,8 @@
                 <w:szCs w:val="20"/>
               </w:rPr>
             </w:pPr>
-            <w:bookmarkStart w:id="65" w:name="OLE_LINK33"/>
-            <w:bookmarkStart w:id="66" w:name="OLE_LINK34"/>
+            <w:bookmarkStart w:id="66" w:name="OLE_LINK33"/>
+            <w:bookmarkStart w:id="67" w:name="OLE_LINK34"/>
             <w:r>
               <w:rPr>
                 <w:rFonts w:eastAsia="Times New Roman"/>
@@ -3118,8 +3069,8 @@
               </w:rPr>
               <w:t>{{</w:t>
             </w:r>
-            <w:bookmarkStart w:id="67" w:name="OLE_LINK66"/>
-            <w:bookmarkStart w:id="68" w:name="OLE_LINK67"/>
+            <w:bookmarkStart w:id="68" w:name="OLE_LINK66"/>
+            <w:bookmarkStart w:id="69" w:name="OLE_LINK67"/>
             <w:r>
               <w:rPr>
                 <w:rFonts w:eastAsia="Times New Roman"/>
@@ -3129,19 +3080,19 @@
               </w:rPr>
               <w:t>varTotalMCTC</w:t>
             </w:r>
+            <w:bookmarkEnd w:id="68"/>
+            <w:bookmarkEnd w:id="69"/>
+            <w:r>
+              <w:rPr>
+                <w:rFonts w:eastAsia="Times New Roman"/>
+                <w:b/>
+                <w:bCs/>
+                <w:szCs w:val="20"/>
+              </w:rPr>
+              <w:t>}}</w:t>
+            </w:r>
+            <w:bookmarkEnd w:id="66"/>
             <w:bookmarkEnd w:id="67"/>
-            <w:bookmarkEnd w:id="68"/>
-            <w:r>
-              <w:rPr>
-                <w:rFonts w:eastAsia="Times New Roman"/>
-                <w:b/>
-                <w:bCs/>
-                <w:szCs w:val="20"/>
-              </w:rPr>
-              <w:t>}}</w:t>
-            </w:r>
-            <w:bookmarkEnd w:id="65"/>
-            <w:bookmarkEnd w:id="66"/>
           </w:p>
         </w:tc>
         <w:tc>
@@ -3178,7 +3129,7 @@
               </w:rPr>
               <w:t>{{</w:t>
             </w:r>
-            <w:bookmarkStart w:id="69" w:name="OLE_LINK100"/>
+            <w:bookmarkStart w:id="70" w:name="OLE_LINK100"/>
             <w:r>
               <w:rPr>
                 <w:rFonts w:eastAsia="Times New Roman"/>
@@ -3188,7 +3139,7 @@
               </w:rPr>
               <w:t>varTotalACTC</w:t>
             </w:r>
-            <w:bookmarkEnd w:id="69"/>
+            <w:bookmarkEnd w:id="70"/>
             <w:r>
               <w:rPr>
                 <w:rFonts w:eastAsia="Times New Roman"/>
@@ -3462,11 +3413,11 @@
       <w:r>
         <w:t>{{</w:t>
       </w:r>
-      <w:bookmarkStart w:id="70" w:name="OLE_LINK9"/>
+      <w:bookmarkStart w:id="71" w:name="OLE_LINK9"/>
       <w:r>
         <w:t>varGMI</w:t>
       </w:r>
-      <w:bookmarkEnd w:id="70"/>
+      <w:bookmarkEnd w:id="71"/>
       <w:r>
         <w:t>}}</w:t>
       </w:r>
@@ -3500,13 +3451,13 @@
       <w:r>
         <w:t>{{</w:t>
       </w:r>
-      <w:bookmarkStart w:id="71" w:name="OLE_LINK10"/>
-      <w:bookmarkStart w:id="72" w:name="OLE_LINK11"/>
+      <w:bookmarkStart w:id="72" w:name="OLE_LINK10"/>
+      <w:bookmarkStart w:id="73" w:name="OLE_LINK11"/>
       <w:r>
         <w:t>varGPA</w:t>
       </w:r>
-      <w:bookmarkEnd w:id="71"/>
       <w:bookmarkEnd w:id="72"/>
+      <w:bookmarkEnd w:id="73"/>
       <w:r>
         <w:t>}}</w:t>
       </w:r>
@@ -3571,8 +3522,8 @@
           <w:szCs w:val="18"/>
         </w:rPr>
       </w:pPr>
-      <w:bookmarkStart w:id="73" w:name="OLE_LINK47"/>
-      <w:bookmarkStart w:id="74" w:name="OLE_LINK48"/>
+      <w:bookmarkStart w:id="74" w:name="OLE_LINK47"/>
+      <w:bookmarkStart w:id="75" w:name="OLE_LINK48"/>
       <w:r>
         <w:rPr>
           <w:rStyle w:val="p"/>
@@ -3624,10 +3575,10 @@
         </w:rPr>
         <w:t xml:space="preserve"> </w:t>
       </w:r>
-      <w:bookmarkStart w:id="75" w:name="OLE_LINK51"/>
-      <w:bookmarkStart w:id="76" w:name="OLE_LINK52"/>
-      <w:bookmarkStart w:id="77" w:name="OLE_LINK25"/>
-      <w:bookmarkStart w:id="78" w:name="OLE_LINK24"/>
+      <w:bookmarkStart w:id="76" w:name="OLE_LINK51"/>
+      <w:bookmarkStart w:id="77" w:name="OLE_LINK52"/>
+      <w:bookmarkStart w:id="78" w:name="OLE_LINK25"/>
+      <w:bookmarkStart w:id="79" w:name="OLE_LINK24"/>
       <w:r>
         <w:rPr>
           <w:rStyle w:val="n"/>
@@ -3648,10 +3599,10 @@
         </w:rPr>
         <w:t>SMngtBonus</w:t>
       </w:r>
-      <w:bookmarkEnd w:id="75"/>
       <w:bookmarkEnd w:id="76"/>
       <w:bookmarkEnd w:id="77"/>
       <w:bookmarkEnd w:id="78"/>
+      <w:bookmarkEnd w:id="79"/>
       <w:r>
         <w:rPr>
           <w:rFonts w:ascii="Consolas" w:hAnsi="Consolas"/>
@@ -3692,8 +3643,8 @@
           <w:u w:val="single"/>
         </w:rPr>
       </w:pPr>
-      <w:bookmarkStart w:id="79" w:name="OLE_LINK45"/>
-      <w:bookmarkStart w:id="80" w:name="OLE_LINK44"/>
+      <w:bookmarkStart w:id="80" w:name="OLE_LINK45"/>
+      <w:bookmarkStart w:id="81" w:name="OLE_LINK44"/>
       <w:r>
         <w:rPr>
           <w:rFonts w:cstheme="minorHAnsi"/>
@@ -3774,8 +3725,8 @@
         </w:rPr>
         <w:t xml:space="preserve"> which is subject to the company financial performance. It will be extended at the end of the financial year and any payment would be pro-rated based on your employment period with applicable taxes. Also, you would require to be on the rolls of company during the payout.</w:t>
       </w:r>
-      <w:bookmarkEnd w:id="79"/>
       <w:bookmarkEnd w:id="80"/>
+      <w:bookmarkEnd w:id="81"/>
     </w:p>
     <w:p>
       <w:pPr>
@@ -3866,8 +3817,8 @@
         <w:t>}</w:t>
       </w:r>
     </w:p>
-    <w:bookmarkEnd w:id="73"/>
     <w:bookmarkEnd w:id="74"/>
+    <w:bookmarkEnd w:id="75"/>
     <w:p>
       <w:pPr>
         <w:spacing w:after="30" w:line="259" w:lineRule="auto"/>
@@ -3885,8 +3836,8 @@
           <w:szCs w:val="18"/>
         </w:rPr>
       </w:pPr>
-      <w:bookmarkStart w:id="81" w:name="OLE_LINK53"/>
-      <w:bookmarkStart w:id="82" w:name="OLE_LINK54"/>
+      <w:bookmarkStart w:id="82" w:name="OLE_LINK53"/>
+      <w:bookmarkStart w:id="83" w:name="OLE_LINK54"/>
       <w:r>
         <w:rPr>
           <w:rStyle w:val="p"/>
@@ -3937,8 +3888,8 @@
         </w:rPr>
         <w:t xml:space="preserve"> </w:t>
       </w:r>
-      <w:bookmarkStart w:id="83" w:name="OLE_LINK95"/>
-      <w:bookmarkStart w:id="84" w:name="OLE_LINK12"/>
+      <w:bookmarkStart w:id="84" w:name="OLE_LINK95"/>
+      <w:bookmarkStart w:id="85" w:name="OLE_LINK12"/>
       <w:r>
         <w:rPr>
           <w:rStyle w:val="n"/>
@@ -3949,8 +3900,8 @@
         </w:rPr>
         <w:t>iSVariablePay</w:t>
       </w:r>
-      <w:bookmarkEnd w:id="83"/>
       <w:bookmarkEnd w:id="84"/>
+      <w:bookmarkEnd w:id="85"/>
       <w:r>
         <w:rPr>
           <w:rFonts w:ascii="Consolas" w:hAnsi="Consolas"/>
@@ -3990,8 +3941,8 @@
           <w:u w:val="single"/>
         </w:rPr>
       </w:pPr>
-      <w:bookmarkStart w:id="85" w:name="OLE_LINK17"/>
-      <w:bookmarkStart w:id="86" w:name="OLE_LINK16"/>
+      <w:bookmarkStart w:id="86" w:name="OLE_LINK17"/>
+      <w:bookmarkStart w:id="87" w:name="OLE_LINK16"/>
       <w:r>
         <w:rPr>
           <w:rFonts w:cstheme="minorHAnsi"/>
@@ -4000,8 +3951,8 @@
         </w:rPr>
         <w:t>Performance Linked Variable Pay</w:t>
       </w:r>
-      <w:bookmarkEnd w:id="85"/>
       <w:bookmarkEnd w:id="86"/>
+      <w:bookmarkEnd w:id="87"/>
       <w:r>
         <w:rPr>
           <w:rFonts w:cstheme="minorHAnsi"/>
@@ -4139,8 +4090,8 @@
         <w:t>}</w:t>
       </w:r>
     </w:p>
-    <w:bookmarkEnd w:id="81"/>
     <w:bookmarkEnd w:id="82"/>
+    <w:bookmarkEnd w:id="83"/>
     <w:p>
       <w:pPr>
         <w:spacing w:after="30" w:line="259" w:lineRule="auto"/>
@@ -4162,8 +4113,8 @@
           <w:szCs w:val="18"/>
         </w:rPr>
       </w:pPr>
-      <w:bookmarkStart w:id="87" w:name="OLE_LINK55"/>
-      <w:bookmarkStart w:id="88" w:name="OLE_LINK56"/>
+      <w:bookmarkStart w:id="88" w:name="OLE_LINK55"/>
+      <w:bookmarkStart w:id="89" w:name="OLE_LINK56"/>
       <w:r>
         <w:rPr>
           <w:rStyle w:val="p"/>
@@ -4214,7 +4165,7 @@
         </w:rPr>
         <w:t xml:space="preserve"> </w:t>
       </w:r>
-      <w:bookmarkStart w:id="89" w:name="OLE_LINK13"/>
+      <w:bookmarkStart w:id="90" w:name="OLE_LINK13"/>
       <w:r>
         <w:rPr>
           <w:rStyle w:val="n"/>
@@ -4225,7 +4176,7 @@
         </w:rPr>
         <w:t>iSJoinBonus</w:t>
       </w:r>
-      <w:bookmarkEnd w:id="89"/>
+      <w:bookmarkEnd w:id="90"/>
       <w:r>
         <w:rPr>
           <w:rFonts w:ascii="Consolas" w:hAnsi="Consolas"/>
@@ -4377,8 +4328,8 @@
         <w:t>}</w:t>
       </w:r>
     </w:p>
-    <w:bookmarkEnd w:id="87"/>
     <w:bookmarkEnd w:id="88"/>
+    <w:bookmarkEnd w:id="89"/>
     <w:p>
       <w:pPr>
         <w:spacing w:after="30" w:line="259" w:lineRule="auto"/>
@@ -4450,10 +4401,10 @@
         </w:rPr>
         <w:t xml:space="preserve"> </w:t>
       </w:r>
-      <w:bookmarkStart w:id="90" w:name="OLE_LINK96"/>
-      <w:bookmarkStart w:id="91" w:name="OLE_LINK97"/>
-      <w:bookmarkStart w:id="92" w:name="OLE_LINK14"/>
-      <w:bookmarkStart w:id="93" w:name="OLE_LINK15"/>
+      <w:bookmarkStart w:id="91" w:name="OLE_LINK96"/>
+      <w:bookmarkStart w:id="92" w:name="OLE_LINK97"/>
+      <w:bookmarkStart w:id="93" w:name="OLE_LINK14"/>
+      <w:bookmarkStart w:id="94" w:name="OLE_LINK15"/>
       <w:r>
         <w:rPr>
           <w:rStyle w:val="n"/>
@@ -4474,10 +4425,10 @@
         </w:rPr>
         <w:t>MonthIncentive</w:t>
       </w:r>
-      <w:bookmarkEnd w:id="90"/>
       <w:bookmarkEnd w:id="91"/>
       <w:bookmarkEnd w:id="92"/>
       <w:bookmarkEnd w:id="93"/>
+      <w:bookmarkEnd w:id="94"/>
       <w:r>
         <w:rPr>
           <w:rFonts w:ascii="Consolas" w:hAnsi="Consolas"/>
@@ -6135,10 +6086,7 @@
     <w:sectPr>
       <w:headerReference w:type="even" r:id="rId10"/>
       <w:headerReference w:type="default" r:id="rId11"/>
-      <w:footerReference w:type="even" r:id="rId12"/>
-      <w:footerReference w:type="default" r:id="rId13"/>
-      <w:headerReference w:type="first" r:id="rId14"/>
-      <w:footerReference w:type="first" r:id="rId15"/>
+      <w:headerReference w:type="first" r:id="rId12"/>
       <w:pgSz w:w="11906" w:h="16838"/>
       <w:pgMar w:top="2226" w:right="1413" w:bottom="1272" w:left="1416" w:header="653" w:footer="720" w:gutter="0"/>
       <w:cols w:space="720"/>
@@ -6170,36 +6118,6 @@
     </w:p>
   </w:endnote>
 </w:endnotes>
-</file>
-
-<file path=word/footer1.xml><?xml version="1.0" encoding="utf-8"?>
-<w:ftr xmlns:wpc="http://schemas.microsoft.com/office/word/2010/wordprocessingCanvas" xmlns:cx="http://schemas.microsoft.com/office/drawing/2014/chartex" xmlns:cx1="http://schemas.microsoft.com/office/drawing/2015/9/8/chartex" xmlns:cx2="http://schemas.microsoft.com/office/drawing/2015/10/21/chartex" xmlns:cx3="http://schemas.microsoft.com/office/drawing/2016/5/9/chartex" xmlns:cx4="http://schemas.microsoft.com/office/drawing/2016/5/10/chartex" xmlns:cx5="http://schemas.microsoft.com/office/drawing/2016/5/11/chartex" xmlns:cx6="http://schemas.microsoft.com/office/drawing/2016/5/12/chartex" xmlns:cx7="http://schemas.microsoft.com/office/drawing/2016/5/13/chartex" xmlns:cx8="http://schemas.microsoft.com/office/drawing/2016/5/14/chartex" xmlns:mc="http://schemas.openxmlformats.org/markup-compatibility/2006" xmlns:aink="http://schemas.microsoft.com/office/drawing/2016/ink" xmlns:am3d="http://schemas.microsoft.com/office/drawing/2017/model3d" xmlns:o="urn:schemas-microsoft-com:office:office" xmlns:r="http://schemas.openxmlformats.org/officeDocument/2006/relationships" xmlns:m="http://schemas.openxmlformats.org/officeDocument/2006/math" xmlns:v="urn:schemas-microsoft-com:vml" xmlns:wp14="http://schemas.microsoft.com/office/word/2010/wordprocessingDrawing" xmlns:wp="http://schemas.openxmlformats.org/drawingml/2006/wordprocessingDrawing" xmlns:w10="urn:schemas-microsoft-com:office:word" xmlns:w="http://schemas.openxmlformats.org/wordprocessingml/2006/main" xmlns:w14="http://schemas.microsoft.com/office/word/2010/wordml" xmlns:w15="http://schemas.microsoft.com/office/word/2012/wordml" xmlns:w16cid="http://schemas.microsoft.com/office/word/2016/wordml/cid" xmlns:w16se="http://schemas.microsoft.com/office/word/2015/wordml/symex" xmlns:wpg="http://schemas.microsoft.com/office/word/2010/wordprocessingGroup" xmlns:wpi="http://schemas.microsoft.com/office/word/2010/wordprocessingInk" xmlns:wne="http://schemas.microsoft.com/office/word/2006/wordml" xmlns:wps="http://schemas.microsoft.com/office/word/2010/wordprocessingShape" mc:Ignorable="w14 w15 w16se w16cid wp14">
-  <w:p>
-    <w:pPr>
-      <w:pStyle w:val="Footer"/>
-    </w:pPr>
-  </w:p>
-</w:ftr>
-</file>
-
-<file path=word/footer2.xml><?xml version="1.0" encoding="utf-8"?>
-<w:ftr xmlns:wpc="http://schemas.microsoft.com/office/word/2010/wordprocessingCanvas" xmlns:cx="http://schemas.microsoft.com/office/drawing/2014/chartex" xmlns:cx1="http://schemas.microsoft.com/office/drawing/2015/9/8/chartex" xmlns:cx2="http://schemas.microsoft.com/office/drawing/2015/10/21/chartex" xmlns:cx3="http://schemas.microsoft.com/office/drawing/2016/5/9/chartex" xmlns:cx4="http://schemas.microsoft.com/office/drawing/2016/5/10/chartex" xmlns:cx5="http://schemas.microsoft.com/office/drawing/2016/5/11/chartex" xmlns:cx6="http://schemas.microsoft.com/office/drawing/2016/5/12/chartex" xmlns:cx7="http://schemas.microsoft.com/office/drawing/2016/5/13/chartex" xmlns:cx8="http://schemas.microsoft.com/office/drawing/2016/5/14/chartex" xmlns:mc="http://schemas.openxmlformats.org/markup-compatibility/2006" xmlns:aink="http://schemas.microsoft.com/office/drawing/2016/ink" xmlns:am3d="http://schemas.microsoft.com/office/drawing/2017/model3d" xmlns:o="urn:schemas-microsoft-com:office:office" xmlns:r="http://schemas.openxmlformats.org/officeDocument/2006/relationships" xmlns:m="http://schemas.openxmlformats.org/officeDocument/2006/math" xmlns:v="urn:schemas-microsoft-com:vml" xmlns:wp14="http://schemas.microsoft.com/office/word/2010/wordprocessingDrawing" xmlns:wp="http://schemas.openxmlformats.org/drawingml/2006/wordprocessingDrawing" xmlns:w10="urn:schemas-microsoft-com:office:word" xmlns:w="http://schemas.openxmlformats.org/wordprocessingml/2006/main" xmlns:w14="http://schemas.microsoft.com/office/word/2010/wordml" xmlns:w15="http://schemas.microsoft.com/office/word/2012/wordml" xmlns:w16cid="http://schemas.microsoft.com/office/word/2016/wordml/cid" xmlns:w16se="http://schemas.microsoft.com/office/word/2015/wordml/symex" xmlns:wpg="http://schemas.microsoft.com/office/word/2010/wordprocessingGroup" xmlns:wpi="http://schemas.microsoft.com/office/word/2010/wordprocessingInk" xmlns:wne="http://schemas.microsoft.com/office/word/2006/wordml" xmlns:wps="http://schemas.microsoft.com/office/word/2010/wordprocessingShape" mc:Ignorable="w14 w15 w16se w16cid wp14">
-  <w:p>
-    <w:pPr>
-      <w:pStyle w:val="Footer"/>
-    </w:pPr>
-  </w:p>
-</w:ftr>
-</file>
-
-<file path=word/footer3.xml><?xml version="1.0" encoding="utf-8"?>
-<w:ftr xmlns:wpc="http://schemas.microsoft.com/office/word/2010/wordprocessingCanvas" xmlns:cx="http://schemas.microsoft.com/office/drawing/2014/chartex" xmlns:cx1="http://schemas.microsoft.com/office/drawing/2015/9/8/chartex" xmlns:cx2="http://schemas.microsoft.com/office/drawing/2015/10/21/chartex" xmlns:cx3="http://schemas.microsoft.com/office/drawing/2016/5/9/chartex" xmlns:cx4="http://schemas.microsoft.com/office/drawing/2016/5/10/chartex" xmlns:cx5="http://schemas.microsoft.com/office/drawing/2016/5/11/chartex" xmlns:cx6="http://schemas.microsoft.com/office/drawing/2016/5/12/chartex" xmlns:cx7="http://schemas.microsoft.com/office/drawing/2016/5/13/chartex" xmlns:cx8="http://schemas.microsoft.com/office/drawing/2016/5/14/chartex" xmlns:mc="http://schemas.openxmlformats.org/markup-compatibility/2006" xmlns:aink="http://schemas.microsoft.com/office/drawing/2016/ink" xmlns:am3d="http://schemas.microsoft.com/office/drawing/2017/model3d" xmlns:o="urn:schemas-microsoft-com:office:office" xmlns:r="http://schemas.openxmlformats.org/officeDocument/2006/relationships" xmlns:m="http://schemas.openxmlformats.org/officeDocument/2006/math" xmlns:v="urn:schemas-microsoft-com:vml" xmlns:wp14="http://schemas.microsoft.com/office/word/2010/wordprocessingDrawing" xmlns:wp="http://schemas.openxmlformats.org/drawingml/2006/wordprocessingDrawing" xmlns:w10="urn:schemas-microsoft-com:office:word" xmlns:w="http://schemas.openxmlformats.org/wordprocessingml/2006/main" xmlns:w14="http://schemas.microsoft.com/office/word/2010/wordml" xmlns:w15="http://schemas.microsoft.com/office/word/2012/wordml" xmlns:w16cid="http://schemas.microsoft.com/office/word/2016/wordml/cid" xmlns:w16se="http://schemas.microsoft.com/office/word/2015/wordml/symex" xmlns:wpg="http://schemas.microsoft.com/office/word/2010/wordprocessingGroup" xmlns:wpi="http://schemas.microsoft.com/office/word/2010/wordprocessingInk" xmlns:wne="http://schemas.microsoft.com/office/word/2006/wordml" xmlns:wps="http://schemas.microsoft.com/office/word/2010/wordprocessingShape" mc:Ignorable="w14 w15 w16se w16cid wp14">
-  <w:p>
-    <w:pPr>
-      <w:pStyle w:val="Footer"/>
-    </w:pPr>
-  </w:p>
-</w:ftr>
 </file>
 
 <file path=word/footnotes.xml><?xml version="1.0" encoding="utf-8"?>
@@ -6490,8 +6408,6 @@
         <w:sz w:val="18"/>
       </w:rPr>
     </w:pPr>
-    <w:bookmarkStart w:id="94" w:name="_GoBack"/>
-    <w:bookmarkEnd w:id="94"/>
     <w:r>
       <w:rPr>
         <w:noProof/>
@@ -6544,13 +6460,13 @@
         <w:b/>
         <w:sz w:val="18"/>
       </w:rPr>
-      <w:t xml:space="preserve">                                                                                </w:t>
+      <w:t xml:space="preserve">                                                           </w:t>
     </w:r>
   </w:p>
   <w:p>
     <w:pPr>
       <w:spacing w:after="24" w:line="259" w:lineRule="auto"/>
-      <w:ind w:left="0" w:firstLine="0"/>
+      <w:ind w:left="4320" w:firstLine="720"/>
       <w:jc w:val="left"/>
     </w:pPr>
     <w:r>
@@ -6559,7 +6475,15 @@
         <w:b/>
         <w:sz w:val="18"/>
       </w:rPr>
-      <w:t xml:space="preserve">                                                                      </w:t>
+      <w:t xml:space="preserve"> </w:t>
+    </w:r>
+    <w:r>
+      <w:rPr>
+        <w:rFonts w:ascii="Arial" w:eastAsia="Arial" w:hAnsi="Arial" w:cs="Arial"/>
+        <w:b/>
+        <w:sz w:val="18"/>
+      </w:rPr>
+      <w:t xml:space="preserve"> </w:t>
     </w:r>
     <w:r>
       <w:rPr>
@@ -6581,7 +6505,14 @@
         <w:rFonts w:ascii="Arial" w:eastAsia="Arial" w:hAnsi="Arial" w:cs="Arial"/>
         <w:sz w:val="18"/>
       </w:rPr>
-      <w:t xml:space="preserve">                                                         </w:t>
+      <w:t xml:space="preserve">                                     </w:t>
+    </w:r>
+    <w:r>
+      <w:rPr>
+        <w:rFonts w:ascii="Arial" w:eastAsia="Arial" w:hAnsi="Arial" w:cs="Arial"/>
+        <w:sz w:val="18"/>
+      </w:rPr>
+      <w:t xml:space="preserve"> </w:t>
     </w:r>
     <w:r>
       <w:rPr>
@@ -6602,7 +6533,7 @@
         <w:rFonts w:ascii="Arial" w:eastAsia="Arial" w:hAnsi="Arial" w:cs="Arial"/>
         <w:sz w:val="18"/>
       </w:rPr>
-      <w:t xml:space="preserve">                                                          </w:t>
+      <w:t xml:space="preserve">                                      </w:t>
     </w:r>
     <w:r>
       <w:rPr>
@@ -6610,6 +6541,46 @@
         <w:sz w:val="18"/>
       </w:rPr>
       <w:t xml:space="preserve">Raheja Mindspace (Sundew Properties Ltd),  </w:t>
+    </w:r>
+  </w:p>
+  <w:p>
+    <w:pPr>
+      <w:tabs>
+        <w:tab w:val="center" w:pos="1942"/>
+        <w:tab w:val="right" w:pos="10143"/>
+      </w:tabs>
+      <w:spacing w:after="0" w:line="259" w:lineRule="auto"/>
+      <w:ind w:left="0" w:right="-1066" w:firstLine="0"/>
+      <w:jc w:val="left"/>
+      <w:rPr>
+        <w:rFonts w:ascii="Arial" w:eastAsia="Arial" w:hAnsi="Arial" w:cs="Arial"/>
+        <w:sz w:val="18"/>
+      </w:rPr>
+    </w:pPr>
+    <w:r>
+      <w:rPr>
+        <w:sz w:val="22"/>
+      </w:rPr>
+      <w:t xml:space="preserve">     </w:t>
+    </w:r>
+    <w:r>
+      <w:rPr>
+        <w:sz w:val="22"/>
+      </w:rPr>
+      <w:t xml:space="preserve">                                                        </w:t>
+    </w:r>
+    <w:r>
+      <w:rPr>
+        <w:sz w:val="22"/>
+      </w:rPr>
+      <w:t xml:space="preserve">                                           </w:t>
+    </w:r>
+    <w:r>
+      <w:rPr>
+        <w:rFonts w:ascii="Arial" w:eastAsia="Arial" w:hAnsi="Arial" w:cs="Arial"/>
+        <w:sz w:val="18"/>
+      </w:rPr>
+      <w:t>Hi-techCity, Hyderabad-500081, Telangana, India</w:t>
     </w:r>
   </w:p>
   <w:p>
@@ -6623,37 +6594,10 @@
       <w:jc w:val="left"/>
     </w:pPr>
     <w:r>
-      <w:rPr>
-        <w:sz w:val="22"/>
-      </w:rPr>
-      <w:tab/>
+      <w:t xml:space="preserve">                                                                   </w:t>
     </w:r>
     <w:r>
-      <w:rPr>
-        <w:sz w:val="22"/>
-      </w:rPr>
-      <w:t xml:space="preserve">                                                                                                                  </w:t>
-    </w:r>
-    <w:r>
-      <w:rPr>
-        <w:rFonts w:ascii="Arial" w:eastAsia="Arial" w:hAnsi="Arial" w:cs="Arial"/>
-        <w:sz w:val="18"/>
-      </w:rPr>
-      <w:t xml:space="preserve">Hi-techCity, Hyderabad-500081, Telangana, India </w:t>
-    </w:r>
-  </w:p>
-  <w:p>
-    <w:pPr>
-      <w:tabs>
-        <w:tab w:val="center" w:pos="1942"/>
-        <w:tab w:val="right" w:pos="10143"/>
-      </w:tabs>
-      <w:spacing w:after="0" w:line="259" w:lineRule="auto"/>
-      <w:ind w:left="0" w:right="-1066" w:firstLine="0"/>
-      <w:jc w:val="left"/>
-    </w:pPr>
-    <w:r>
-      <w:t xml:space="preserve">                                                                                                                             </w:t>
+      <w:t xml:space="preserve">                                               </w:t>
     </w:r>
     <w:r>
       <w:rPr>
@@ -8916,7 +8860,7 @@
 </file>
 
 <file path=customXml/itemProps2.xml><?xml version="1.0" encoding="utf-8"?>
-<ds:datastoreItem xmlns:ds="http://schemas.openxmlformats.org/officeDocument/2006/customXml" ds:itemID="{09B96889-15C4-42CE-9356-AEA9B5545D13}">
+<ds:datastoreItem xmlns:ds="http://schemas.openxmlformats.org/officeDocument/2006/customXml" ds:itemID="{C773029D-4086-44FA-83FD-D8EA5A7374A0}">
   <ds:schemaRefs>
     <ds:schemaRef ds:uri="http://www.w3.org/2001/XMLSchema"/>
     <ds:schemaRef ds:uri="http://www.boldonjames.com/2008/01/sie/internal/label"/>

</xml_diff>